<commit_message>
Modifique la ultima parte
</commit_message>
<xml_diff>
--- a/Particles-tecnologia.docx
+++ b/Particles-tecnologia.docx
@@ -417,7 +417,7 @@
           </mc:Choice>
           <mc:Fallback>
             <w:pict>
-              <v:group w14:anchorId="49765C23" id="Grupo 1" o:spid="_x0000_s1026" style="position:absolute;margin-left:-85.05pt;margin-top:-72.85pt;width:668.25pt;height:796.55pt;z-index:251667456" coordsize="84867,101161" o:gfxdata="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">
+              <v:group w14:anchorId="49765C23" id="Grupo 1" o:spid="_x0000_s1026" style="position:absolute;margin-left:-85.05pt;margin-top:-72.85pt;width:668.25pt;height:796.55pt;z-index:251667456" coordsize="84867,101161" o:gfxdata="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